<commit_message>
Ajout des fonction  displayBarChart et rescaleBarChart
+Modification du dossier
</commit_message>
<xml_diff>
--- a/Schéma-des-fonctions.docx
+++ b/Schéma-des-fonctions.docx
@@ -1161,6 +1161,7 @@
           <w:lang w:eastAsia="fr-BE"/>
         </w:rPr>
       </w:pPr>
+      <w:proofErr w:type="gramStart"/>
       <w:r>
         <w:rPr>
           <w:rFonts w:ascii="Consolas" w:eastAsia="Times New Roman" w:hAnsi="Consolas" w:cs="Times New Roman"/>
@@ -1171,6 +1172,7 @@
         </w:rPr>
         <w:t>typedef</w:t>
       </w:r>
+      <w:proofErr w:type="gramEnd"/>
       <w:r>
         <w:rPr>
           <w:rFonts w:ascii="Consolas" w:eastAsia="Times New Roman" w:hAnsi="Consolas" w:cs="Times New Roman"/>
@@ -1224,6 +1226,7 @@
         </w:rPr>
         <w:t>    </w:t>
       </w:r>
+      <w:proofErr w:type="gramStart"/>
       <w:r>
         <w:rPr>
           <w:rFonts w:ascii="Consolas" w:eastAsia="Times New Roman" w:hAnsi="Consolas" w:cs="Times New Roman"/>
@@ -1234,6 +1237,7 @@
         </w:rPr>
         <w:t>int</w:t>
       </w:r>
+      <w:proofErr w:type="gramEnd"/>
       <w:r>
         <w:rPr>
           <w:rFonts w:ascii="Consolas" w:eastAsia="Times New Roman" w:hAnsi="Consolas" w:cs="Times New Roman"/>
@@ -1337,6 +1341,7 @@
         </w:rPr>
         <w:t>    </w:t>
       </w:r>
+      <w:proofErr w:type="gramStart"/>
       <w:r>
         <w:rPr>
           <w:rFonts w:ascii="Consolas" w:eastAsia="Times New Roman" w:hAnsi="Consolas" w:cs="Times New Roman"/>
@@ -1347,6 +1352,7 @@
         </w:rPr>
         <w:t>int</w:t>
       </w:r>
+      <w:proofErr w:type="gramEnd"/>
       <w:r>
         <w:rPr>
           <w:rFonts w:ascii="Consolas" w:eastAsia="Times New Roman" w:hAnsi="Consolas" w:cs="Times New Roman"/>
@@ -1410,6 +1416,7 @@
         </w:rPr>
         <w:t>    </w:t>
       </w:r>
+      <w:proofErr w:type="gramStart"/>
       <w:r>
         <w:rPr>
           <w:rFonts w:ascii="Consolas" w:eastAsia="Times New Roman" w:hAnsi="Consolas" w:cs="Times New Roman"/>
@@ -1420,6 +1427,7 @@
         </w:rPr>
         <w:t>int</w:t>
       </w:r>
+      <w:proofErr w:type="gramEnd"/>
       <w:r>
         <w:rPr>
           <w:rFonts w:ascii="Consolas" w:eastAsia="Times New Roman" w:hAnsi="Consolas" w:cs="Times New Roman"/>
@@ -1471,7 +1479,29 @@
           <w:szCs w:val="21"/>
           <w:lang w:eastAsia="fr-BE"/>
         </w:rPr>
-        <w:t>} Classe; </w:t>
+        <w:t>} </w:t>
+      </w:r>
+      <w:proofErr w:type="gramStart"/>
+      <w:r>
+        <w:rPr>
+          <w:rFonts w:ascii="Consolas" w:eastAsia="Times New Roman" w:hAnsi="Consolas" w:cs="Times New Roman"/>
+          <w:color w:val="D4D4D4"/>
+          <w:sz w:val="21"/>
+          <w:szCs w:val="21"/>
+          <w:lang w:eastAsia="fr-BE"/>
+        </w:rPr>
+        <w:t>Classe;</w:t>
+      </w:r>
+      <w:proofErr w:type="gramEnd"/>
+      <w:r>
+        <w:rPr>
+          <w:rFonts w:ascii="Consolas" w:eastAsia="Times New Roman" w:hAnsi="Consolas" w:cs="Times New Roman"/>
+          <w:color w:val="D4D4D4"/>
+          <w:sz w:val="21"/>
+          <w:szCs w:val="21"/>
+          <w:lang w:eastAsia="fr-BE"/>
+        </w:rPr>
+        <w:t> </w:t>
       </w:r>
     </w:p>
     <w:p/>
@@ -1495,9 +1525,11 @@
           <w:numId w:val="2"/>
         </w:numPr>
       </w:pPr>
+      <w:proofErr w:type="gramStart"/>
       <w:r>
         <w:t>int</w:t>
       </w:r>
+      <w:proofErr w:type="gramEnd"/>
       <w:r>
         <w:t xml:space="preserve"> </w:t>
       </w:r>
@@ -1549,6 +1581,7 @@
         </w:rPr>
         <w:t xml:space="preserve">void </w:t>
       </w:r>
+      <w:proofErr w:type="gramStart"/>
       <w:r>
         <w:rPr>
           <w:b/>
@@ -1561,7 +1594,14 @@
         <w:rPr>
           <w:lang w:val="en-GB"/>
         </w:rPr>
-        <w:t>(int realClasses[], int estimateClasses[], int size</w:t>
+        <w:t>(</w:t>
+      </w:r>
+      <w:proofErr w:type="gramEnd"/>
+      <w:r>
+        <w:rPr>
+          <w:lang w:val="en-GB"/>
+        </w:rPr>
+        <w:t>int realClasses[], int estimateClasses[], int size</w:t>
       </w:r>
       <w:r>
         <w:rPr>
@@ -1581,7 +1621,15 @@
         <w:t>Permet d’afficher un tableau avec d</w:t>
       </w:r>
       <w:r>
-        <w:t xml:space="preserve">ifférentes données. (ex : les classes, le nombre de bonnes réponses, le pourcentage de bonnes réponses, …). </w:t>
+        <w:t>ifférentes données. (</w:t>
+      </w:r>
+      <w:proofErr w:type="gramStart"/>
+      <w:r>
+        <w:t>ex</w:t>
+      </w:r>
+      <w:proofErr w:type="gramEnd"/>
+      <w:r>
+        <w:t xml:space="preserve"> : les classes, le nombre de bonnes réponses, le pourcentage de bonnes réponses, …). </w:t>
       </w:r>
       <w:r>
         <w:t xml:space="preserve">La fonction bouclera sur le tableau de structures après l’avoir mis à jour avec les fonctions nécessaires. </w:t>
@@ -1608,7 +1656,21 @@
         <w:rPr>
           <w:lang w:val="en-GB"/>
         </w:rPr>
-        <w:t xml:space="preserve"> goodAnswers(int realClasses[], int estimateClasses[], int size, Classe distinctClasses[], int sizeDistinctClasses)</w:t>
+        <w:t xml:space="preserve"> </w:t>
+      </w:r>
+      <w:proofErr w:type="gramStart"/>
+      <w:r>
+        <w:rPr>
+          <w:lang w:val="en-GB"/>
+        </w:rPr>
+        <w:t>goodAnswers(</w:t>
+      </w:r>
+      <w:proofErr w:type="gramEnd"/>
+      <w:r>
+        <w:rPr>
+          <w:lang w:val="en-GB"/>
+        </w:rPr>
+        <w:t>int realClasses[], int estimateClasses[], int size, Classe distinctClasses[], int sizeDistinctClasses)</w:t>
       </w:r>
     </w:p>
     <w:p>
@@ -1637,7 +1699,21 @@
         <w:rPr>
           <w:lang w:val="en-GB"/>
         </w:rPr>
-        <w:t xml:space="preserve">double calculatePercentage(int nbRep, int nbGoodAnswers) ; </w:t>
+        <w:t xml:space="preserve">double </w:t>
+      </w:r>
+      <w:proofErr w:type="gramStart"/>
+      <w:r>
+        <w:rPr>
+          <w:lang w:val="en-GB"/>
+        </w:rPr>
+        <w:t>calculatePercentage(</w:t>
+      </w:r>
+      <w:proofErr w:type="gramEnd"/>
+      <w:r>
+        <w:rPr>
+          <w:lang w:val="en-GB"/>
+        </w:rPr>
+        <w:t xml:space="preserve">int nbRep, int nbGoodAnswers) ; </w:t>
       </w:r>
     </w:p>
     <w:p>
@@ -1652,19 +1728,67 @@
           <w:ilvl w:val="0"/>
           <w:numId w:val="2"/>
         </w:numPr>
+        <w:rPr>
+          <w:lang w:val="en-GB"/>
+        </w:rPr>
       </w:pPr>
       <w:r>
+        <w:rPr>
+          <w:lang w:val="en-GB"/>
+        </w:rPr>
         <w:t xml:space="preserve">void </w:t>
       </w:r>
+      <w:proofErr w:type="spellStart"/>
+      <w:proofErr w:type="gramStart"/>
       <w:r>
         <w:rPr>
           <w:b/>
           <w:bCs/>
+          <w:lang w:val="en-GB"/>
         </w:rPr>
         <w:t>displayAccuracy</w:t>
       </w:r>
+      <w:proofErr w:type="spellEnd"/>
       <w:r>
-        <w:t xml:space="preserve">(int realClasses[], int estimateClasses[], int size); </w:t>
+        <w:rPr>
+          <w:lang w:val="en-GB"/>
+        </w:rPr>
+        <w:t>(</w:t>
+      </w:r>
+      <w:proofErr w:type="gramEnd"/>
+      <w:r>
+        <w:rPr>
+          <w:lang w:val="en-GB"/>
+        </w:rPr>
+        <w:t xml:space="preserve">int </w:t>
+      </w:r>
+      <w:proofErr w:type="spellStart"/>
+      <w:r>
+        <w:rPr>
+          <w:lang w:val="en-GB"/>
+        </w:rPr>
+        <w:t>realClasses</w:t>
+      </w:r>
+      <w:proofErr w:type="spellEnd"/>
+      <w:r>
+        <w:rPr>
+          <w:lang w:val="en-GB"/>
+        </w:rPr>
+        <w:t xml:space="preserve">[], int </w:t>
+      </w:r>
+      <w:proofErr w:type="spellStart"/>
+      <w:r>
+        <w:rPr>
+          <w:lang w:val="en-GB"/>
+        </w:rPr>
+        <w:t>estimateClasses</w:t>
+      </w:r>
+      <w:proofErr w:type="spellEnd"/>
+      <w:r>
+        <w:rPr>
+          <w:lang w:val="en-GB"/>
+        </w:rPr>
+        <w:t xml:space="preserve">[], int size); </w:t>
       </w:r>
     </w:p>
     <w:p>
@@ -1687,10 +1811,21 @@
         <w:rPr>
           <w:lang w:val="en-GB"/>
         </w:rPr>
-        <w:t>double calculateAccuracy</w:t>
+        <w:t xml:space="preserve">double </w:t>
+      </w:r>
+      <w:proofErr w:type="gramStart"/>
+      <w:r>
+        <w:rPr>
+          <w:lang w:val="en-GB"/>
+        </w:rPr>
+        <w:t>calculateAccuracy</w:t>
       </w:r>
       <w:r>
-        <w:t>(Classe distinctClasses[], int size);</w:t>
+        <w:t>(</w:t>
+      </w:r>
+      <w:proofErr w:type="gramEnd"/>
+      <w:r>
+        <w:t>Classe distinctClasses[], int size);</w:t>
       </w:r>
     </w:p>
     <w:p>
@@ -1718,6 +1853,7 @@
         </w:rPr>
         <w:t xml:space="preserve">void </w:t>
       </w:r>
+      <w:proofErr w:type="gramStart"/>
       <w:r>
         <w:rPr>
           <w:b/>
@@ -1730,7 +1866,14 @@
         <w:rPr>
           <w:lang w:val="en-GB"/>
         </w:rPr>
-        <w:t>(int realClasses[], i</w:t>
+        <w:t>(</w:t>
+      </w:r>
+      <w:proofErr w:type="gramEnd"/>
+      <w:r>
+        <w:rPr>
+          <w:lang w:val="en-GB"/>
+        </w:rPr>
+        <w:t>int realClasses[], i</w:t>
       </w:r>
       <w:r>
         <w:rPr>
@@ -1755,23 +1898,67 @@
           <w:numId w:val="2"/>
         </w:numPr>
       </w:pPr>
+      <w:proofErr w:type="spellStart"/>
+      <w:proofErr w:type="gramStart"/>
       <w:r>
-        <w:t>void rescaleDate(</w:t>
+        <w:t>int</w:t>
+      </w:r>
+      <w:proofErr w:type="spellEnd"/>
+      <w:proofErr w:type="gramEnd"/>
+      <w:r>
+        <w:t xml:space="preserve"> </w:t>
+      </w:r>
+      <w:proofErr w:type="spellStart"/>
+      <w:r>
+        <w:t>rescale</w:t>
+      </w:r>
+      <w:r>
+        <w:t>BarChart</w:t>
+      </w:r>
+      <w:proofErr w:type="spellEnd"/>
+      <w:r>
+        <w:t xml:space="preserve"> </w:t>
+      </w:r>
+      <w:r>
+        <w:t>(</w:t>
       </w:r>
       <w:r>
         <w:t xml:space="preserve">Classe </w:t>
       </w:r>
+      <w:proofErr w:type="spellStart"/>
       <w:r>
-        <w:t xml:space="preserve">distinctClasses[]) ; </w:t>
+        <w:t>distinctClasses</w:t>
+      </w:r>
+      <w:proofErr w:type="spellEnd"/>
+      <w:r>
+        <w:t>[]</w:t>
+      </w:r>
+      <w:r>
+        <w:t>,</w:t>
+      </w:r>
+      <w:proofErr w:type="spellStart"/>
+      <w:r>
+        <w:t>int</w:t>
+      </w:r>
+      <w:proofErr w:type="spellEnd"/>
+      <w:r>
+        <w:t xml:space="preserve"> </w:t>
+      </w:r>
+      <w:proofErr w:type="spellStart"/>
+      <w:r>
+        <w:t>sizeDistinctClasses</w:t>
+      </w:r>
+      <w:proofErr w:type="spellEnd"/>
+      <w:r>
+        <w:t xml:space="preserve">) ; </w:t>
       </w:r>
     </w:p>
     <w:p>
       <w:r>
-        <w:t xml:space="preserve">Si besoin, mets à l’échelle les nombres trop grands ; </w:t>
+        <w:t>Calcul l’échelle à laquelle doit être mis le diagramme en bâton et renvoi le résultat.</w:t>
       </w:r>
-      <w:bookmarkStart w:id="0" w:name="_GoBack"/>
-      <w:bookmarkEnd w:id="0"/>
     </w:p>
+    <w:p/>
     <w:p/>
     <w:p/>
     <w:p/>
@@ -1849,6 +2036,7 @@
                 <w:bCs w:val="0"/>
               </w:rPr>
             </w:pPr>
+            <w:proofErr w:type="gramStart"/>
             <w:r>
               <w:rPr>
                 <w:b w:val="0"/>
@@ -1856,6 +2044,7 @@
               </w:rPr>
               <w:t>displayResultsForEachClasses</w:t>
             </w:r>
+            <w:proofErr w:type="gramEnd"/>
           </w:p>
         </w:tc>
         <w:tc>
@@ -1866,9 +2055,11 @@
             <w:pPr>
               <w:cnfStyle w:val="000000000000" w:firstRow="0" w:lastRow="0" w:firstColumn="0" w:lastColumn="0" w:oddVBand="0" w:evenVBand="0" w:oddHBand="0" w:evenHBand="0" w:firstRowFirstColumn="0" w:firstRowLastColumn="0" w:lastRowFirstColumn="0" w:lastRowLastColumn="0"/>
             </w:pPr>
+            <w:proofErr w:type="gramStart"/>
             <w:r>
               <w:t>researchClasses</w:t>
             </w:r>
+            <w:proofErr w:type="gramEnd"/>
           </w:p>
         </w:tc>
       </w:tr>
@@ -1885,6 +2076,8 @@
                 <w:bCs w:val="0"/>
               </w:rPr>
             </w:pPr>
+            <w:proofErr w:type="spellStart"/>
+            <w:proofErr w:type="gramStart"/>
             <w:r>
               <w:rPr>
                 <w:b w:val="0"/>
@@ -1892,6 +2085,8 @@
               </w:rPr>
               <w:t>goodAnswers</w:t>
             </w:r>
+            <w:proofErr w:type="spellEnd"/>
+            <w:proofErr w:type="gramEnd"/>
           </w:p>
         </w:tc>
         <w:tc>
@@ -1902,9 +2097,13 @@
             <w:pPr>
               <w:cnfStyle w:val="000000000000" w:firstRow="0" w:lastRow="0" w:firstColumn="0" w:lastColumn="0" w:oddVBand="0" w:evenVBand="0" w:oddHBand="0" w:evenHBand="0" w:firstRowFirstColumn="0" w:firstRowLastColumn="0" w:lastRowFirstColumn="0" w:lastRowLastColumn="0"/>
             </w:pPr>
+            <w:proofErr w:type="spellStart"/>
+            <w:proofErr w:type="gramStart"/>
             <w:r>
-              <w:t>obtainDistinctClasses</w:t>
+              <w:t>displayBarChart</w:t>
             </w:r>
+            <w:proofErr w:type="spellEnd"/>
+            <w:proofErr w:type="gramEnd"/>
           </w:p>
         </w:tc>
       </w:tr>
@@ -1921,6 +2120,7 @@
                 <w:bCs w:val="0"/>
               </w:rPr>
             </w:pPr>
+            <w:proofErr w:type="gramStart"/>
             <w:r>
               <w:rPr>
                 <w:b w:val="0"/>
@@ -1928,6 +2128,7 @@
               </w:rPr>
               <w:t>calculatePercentage</w:t>
             </w:r>
+            <w:proofErr w:type="gramEnd"/>
           </w:p>
         </w:tc>
         <w:tc>
@@ -1938,9 +2139,16 @@
             <w:pPr>
               <w:cnfStyle w:val="000000000000" w:firstRow="0" w:lastRow="0" w:firstColumn="0" w:lastColumn="0" w:oddVBand="0" w:evenVBand="0" w:oddHBand="0" w:evenHBand="0" w:firstRowFirstColumn="0" w:firstRowLastColumn="0" w:lastRowFirstColumn="0" w:lastRowLastColumn="0"/>
             </w:pPr>
+            <w:proofErr w:type="spellStart"/>
+            <w:proofErr w:type="gramStart"/>
             <w:r>
-              <w:t>displayBarChart</w:t>
+              <w:t>rescale</w:t>
             </w:r>
+            <w:r>
+              <w:t>BarChart</w:t>
+            </w:r>
+            <w:proofErr w:type="spellEnd"/>
+            <w:proofErr w:type="gramEnd"/>
           </w:p>
         </w:tc>
       </w:tr>
@@ -1957,6 +2165,7 @@
                 <w:bCs w:val="0"/>
               </w:rPr>
             </w:pPr>
+            <w:proofErr w:type="gramStart"/>
             <w:r>
               <w:rPr>
                 <w:b w:val="0"/>
@@ -1964,6 +2173,7 @@
               </w:rPr>
               <w:t>calculateAccuracy</w:t>
             </w:r>
+            <w:proofErr w:type="gramEnd"/>
           </w:p>
         </w:tc>
         <w:tc>
@@ -1974,9 +2184,6 @@
             <w:pPr>
               <w:cnfStyle w:val="000000000000" w:firstRow="0" w:lastRow="0" w:firstColumn="0" w:lastColumn="0" w:oddVBand="0" w:evenVBand="0" w:oddHBand="0" w:evenHBand="0" w:firstRowFirstColumn="0" w:firstRowLastColumn="0" w:lastRowFirstColumn="0" w:lastRowLastColumn="0"/>
             </w:pPr>
-            <w:r>
-              <w:t>rescaleDate</w:t>
-            </w:r>
           </w:p>
         </w:tc>
       </w:tr>
@@ -2043,6 +2250,7 @@
                 <w:bCs w:val="0"/>
               </w:rPr>
             </w:pPr>
+            <w:proofErr w:type="gramStart"/>
             <w:r>
               <w:rPr>
                 <w:b w:val="0"/>
@@ -2050,6 +2258,7 @@
               </w:rPr>
               <w:t>researchClasses</w:t>
             </w:r>
+            <w:proofErr w:type="gramEnd"/>
           </w:p>
         </w:tc>
         <w:tc>
@@ -2060,9 +2269,11 @@
             <w:pPr>
               <w:cnfStyle w:val="000000000000" w:firstRow="0" w:lastRow="0" w:firstColumn="0" w:lastColumn="0" w:oddVBand="0" w:evenVBand="0" w:oddHBand="0" w:evenHBand="0" w:firstRowFirstColumn="0" w:firstRowLastColumn="0" w:lastRowFirstColumn="0" w:lastRowLastColumn="0"/>
             </w:pPr>
+            <w:proofErr w:type="gramStart"/>
             <w:r>
               <w:t>displayResultsForEachClasses</w:t>
             </w:r>
+            <w:proofErr w:type="gramEnd"/>
           </w:p>
         </w:tc>
       </w:tr>
@@ -2079,13 +2290,17 @@
                 <w:bCs w:val="0"/>
               </w:rPr>
             </w:pPr>
+            <w:proofErr w:type="spellStart"/>
+            <w:proofErr w:type="gramStart"/>
             <w:r>
               <w:rPr>
                 <w:b w:val="0"/>
                 <w:bCs w:val="0"/>
               </w:rPr>
-              <w:t>obtainDistinctClasses</w:t>
+              <w:t>displayBarChart</w:t>
             </w:r>
+            <w:proofErr w:type="spellEnd"/>
+            <w:proofErr w:type="gramEnd"/>
           </w:p>
         </w:tc>
         <w:tc>
@@ -2096,9 +2311,11 @@
             <w:pPr>
               <w:cnfStyle w:val="000000000000" w:firstRow="0" w:lastRow="0" w:firstColumn="0" w:lastColumn="0" w:oddVBand="0" w:evenVBand="0" w:oddHBand="0" w:evenHBand="0" w:firstRowFirstColumn="0" w:firstRowLastColumn="0" w:lastRowFirstColumn="0" w:lastRowLastColumn="0"/>
             </w:pPr>
+            <w:proofErr w:type="gramStart"/>
             <w:r>
               <w:t>goodAnswers</w:t>
             </w:r>
+            <w:proofErr w:type="gramEnd"/>
           </w:p>
         </w:tc>
       </w:tr>
@@ -2115,13 +2332,24 @@
                 <w:bCs w:val="0"/>
               </w:rPr>
             </w:pPr>
+            <w:proofErr w:type="spellStart"/>
+            <w:proofErr w:type="gramStart"/>
             <w:r>
               <w:rPr>
                 <w:b w:val="0"/>
                 <w:bCs w:val="0"/>
               </w:rPr>
-              <w:t>displayBarChart</w:t>
+              <w:t>rescale</w:t>
             </w:r>
+            <w:r>
+              <w:rPr>
+                <w:b w:val="0"/>
+                <w:bCs w:val="0"/>
+              </w:rPr>
+              <w:t>BarChart</w:t>
+            </w:r>
+            <w:proofErr w:type="spellEnd"/>
+            <w:proofErr w:type="gramEnd"/>
           </w:p>
         </w:tc>
         <w:tc>
@@ -2132,9 +2360,11 @@
             <w:pPr>
               <w:cnfStyle w:val="000000000000" w:firstRow="0" w:lastRow="0" w:firstColumn="0" w:lastColumn="0" w:oddVBand="0" w:evenVBand="0" w:oddHBand="0" w:evenHBand="0" w:firstRowFirstColumn="0" w:firstRowLastColumn="0" w:lastRowFirstColumn="0" w:lastRowLastColumn="0"/>
             </w:pPr>
+            <w:proofErr w:type="gramStart"/>
             <w:r>
               <w:t>calculatePercentage</w:t>
             </w:r>
+            <w:proofErr w:type="gramEnd"/>
           </w:p>
         </w:tc>
       </w:tr>
@@ -2151,13 +2381,6 @@
                 <w:bCs w:val="0"/>
               </w:rPr>
             </w:pPr>
-            <w:r>
-              <w:rPr>
-                <w:b w:val="0"/>
-                <w:bCs w:val="0"/>
-              </w:rPr>
-              <w:t>rescaleDate</w:t>
-            </w:r>
           </w:p>
         </w:tc>
         <w:tc>
@@ -2168,14 +2391,19 @@
             <w:pPr>
               <w:cnfStyle w:val="000000000000" w:firstRow="0" w:lastRow="0" w:firstColumn="0" w:lastColumn="0" w:oddVBand="0" w:evenVBand="0" w:oddHBand="0" w:evenHBand="0" w:firstRowFirstColumn="0" w:firstRowLastColumn="0" w:lastRowFirstColumn="0" w:lastRowLastColumn="0"/>
             </w:pPr>
+            <w:proofErr w:type="gramStart"/>
             <w:r>
               <w:t>calculateAccuracy</w:t>
             </w:r>
+            <w:proofErr w:type="gramEnd"/>
           </w:p>
         </w:tc>
       </w:tr>
     </w:tbl>
-    <w:p/>
+    <w:p>
+      <w:bookmarkStart w:id="0" w:name="_GoBack"/>
+      <w:bookmarkEnd w:id="0"/>
+    </w:p>
     <w:sectPr>
       <w:headerReference w:type="first" r:id="rId57"/>
       <w:pgSz w:w="11906" w:h="16838"/>
@@ -2851,7 +3079,7 @@
       </w:pPr>
     </w:pPrDefault>
   </w:docDefaults>
-  <w:latentStyles w:defLockedState="0" w:defUIPriority="99" w:defSemiHidden="0" w:defUnhideWhenUsed="0" w:defQFormat="0" w:count="376">
+  <w:latentStyles w:defLockedState="0" w:defUIPriority="99" w:defSemiHidden="0" w:defUnhideWhenUsed="0" w:defQFormat="0" w:count="377">
     <w:lsdException w:name="Normal" w:uiPriority="0" w:qFormat="1"/>
     <w:lsdException w:name="heading 1" w:uiPriority="9" w:qFormat="1"/>
     <w:lsdException w:name="heading 2" w:semiHidden="1" w:uiPriority="9" w:unhideWhenUsed="1" w:qFormat="1"/>
@@ -2957,7 +3185,6 @@
     <w:lsdException w:name="HTML Sample" w:semiHidden="1" w:unhideWhenUsed="1"/>
     <w:lsdException w:name="HTML Typewriter" w:semiHidden="1" w:unhideWhenUsed="1"/>
     <w:lsdException w:name="HTML Variable" w:semiHidden="1" w:unhideWhenUsed="1"/>
-    <w:lsdException w:name="Normal Table" w:semiHidden="1" w:unhideWhenUsed="1"/>
     <w:lsdException w:name="annotation subject" w:semiHidden="1" w:unhideWhenUsed="1"/>
     <w:lsdException w:name="No List" w:semiHidden="1" w:unhideWhenUsed="1"/>
     <w:lsdException w:name="Outline List 1" w:semiHidden="1" w:unhideWhenUsed="1"/>
@@ -3004,10 +3231,8 @@
     <w:lsdException w:name="Table Subtle 2" w:semiHidden="1" w:unhideWhenUsed="1"/>
     <w:lsdException w:name="Table Web 1" w:semiHidden="1" w:unhideWhenUsed="1"/>
     <w:lsdException w:name="Table Web 2" w:semiHidden="1" w:unhideWhenUsed="1"/>
-    <w:lsdException w:name="Table Web 3" w:semiHidden="1" w:unhideWhenUsed="1"/>
     <w:lsdException w:name="Balloon Text" w:semiHidden="1" w:unhideWhenUsed="1"/>
     <w:lsdException w:name="Table Grid" w:uiPriority="39"/>
-    <w:lsdException w:name="Table Theme" w:semiHidden="1" w:unhideWhenUsed="1"/>
     <w:lsdException w:name="Placeholder Text" w:semiHidden="1"/>
     <w:lsdException w:name="No Spacing" w:uiPriority="1" w:qFormat="1"/>
     <w:lsdException w:name="Light Shading" w:uiPriority="60"/>
@@ -3228,6 +3453,7 @@
     <w:lsdException w:name="Hashtag" w:semiHidden="1" w:unhideWhenUsed="1"/>
     <w:lsdException w:name="Unresolved Mention" w:semiHidden="1" w:unhideWhenUsed="1"/>
     <w:lsdException w:name="Smart Link" w:semiHidden="1" w:unhideWhenUsed="1"/>
+    <w:lsdException w:name="Smart Link Error" w:semiHidden="1" w:unhideWhenUsed="1"/>
   </w:latentStyles>
   <w:style w:type="paragraph" w:default="1" w:styleId="Normal">
     <w:name w:val="Normal"/>

</xml_diff>

<commit_message>
Finalisation du code + doc word
</commit_message>
<xml_diff>
--- a/Schéma-des-fonctions.docx
+++ b/Schéma-des-fonctions.docx
@@ -879,78 +879,6 @@
           </mc:Fallback>
         </mc:AlternateContent>
       </w:r>
-      <w:r>
-        <w:rPr>
-          <w:noProof/>
-        </w:rPr>
-        <mc:AlternateContent>
-          <mc:Choice Requires="wps">
-            <w:drawing>
-              <wp:anchor distT="0" distB="0" distL="114300" distR="114300" simplePos="0" relativeHeight="251699200" behindDoc="0" locked="0" layoutInCell="1" allowOverlap="1" wp14:anchorId="59133B59" wp14:editId="51D89CE3">
-                <wp:simplePos x="0" y="0"/>
-                <wp:positionH relativeFrom="column">
-                  <wp:posOffset>4120779</wp:posOffset>
-                </wp:positionH>
-                <wp:positionV relativeFrom="paragraph">
-                  <wp:posOffset>29437</wp:posOffset>
-                </wp:positionV>
-                <wp:extent cx="370935" cy="879666"/>
-                <wp:effectExtent l="0" t="38100" r="67310" b="15875"/>
-                <wp:wrapNone/>
-                <wp:docPr id="45" name="Connecteur droit avec flèche 45"/>
-                <wp:cNvGraphicFramePr/>
-                <a:graphic xmlns:a="http://schemas.openxmlformats.org/drawingml/2006/main">
-                  <a:graphicData uri="http://schemas.microsoft.com/office/word/2010/wordprocessingShape">
-                    <wps:wsp>
-                      <wps:cNvCnPr/>
-                      <wps:spPr>
-                        <a:xfrm flipV="1">
-                          <a:off x="0" y="0"/>
-                          <a:ext cx="370935" cy="879666"/>
-                        </a:xfrm>
-                        <a:prstGeom prst="straightConnector1">
-                          <a:avLst/>
-                        </a:prstGeom>
-                        <a:ln>
-                          <a:tailEnd type="triangle"/>
-                        </a:ln>
-                      </wps:spPr>
-                      <wps:style>
-                        <a:lnRef idx="1">
-                          <a:schemeClr val="dk1"/>
-                        </a:lnRef>
-                        <a:fillRef idx="0">
-                          <a:schemeClr val="dk1"/>
-                        </a:fillRef>
-                        <a:effectRef idx="0">
-                          <a:schemeClr val="dk1"/>
-                        </a:effectRef>
-                        <a:fontRef idx="minor">
-                          <a:schemeClr val="tx1"/>
-                        </a:fontRef>
-                      </wps:style>
-                      <wps:bodyPr/>
-                    </wps:wsp>
-                  </a:graphicData>
-                </a:graphic>
-                <wp14:sizeRelH relativeFrom="margin">
-                  <wp14:pctWidth>0</wp14:pctWidth>
-                </wp14:sizeRelH>
-                <wp14:sizeRelV relativeFrom="margin">
-                  <wp14:pctHeight>0</wp14:pctHeight>
-                </wp14:sizeRelV>
-              </wp:anchor>
-            </w:drawing>
-          </mc:Choice>
-          <mc:Fallback>
-            <w:pict>
-              <v:shape w14:anchorId="556B6978" id="Connecteur droit avec flèche 45" o:spid="_x0000_s1026" type="#_x0000_t32" style="position:absolute;margin-left:324.45pt;margin-top:2.3pt;width:29.2pt;height:69.25pt;flip:y;z-index:251699200;visibility:visible;mso-wrap-style:square;mso-width-percent:0;mso-height-percent:0;mso-wrap-distance-left:9pt;mso-wrap-distance-top:0;mso-wrap-distance-right:9pt;mso-wrap-distance-bottom:0;mso-position-horizontal:absolute;mso-position-horizontal-relative:text;mso-position-vertical:absolute;mso-position-vertical-relative:text;mso-width-percent:0;mso-height-percent:0;mso-width-relative:margin;mso-height-relative:margin" o:gfxdata="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" strokecolor="black [3200]" strokeweight=".5pt">
-                <v:stroke endarrow="block" joinstyle="miter"/>
-              </v:shape>
-            </w:pict>
-          </mc:Fallback>
-        </mc:AlternateContent>
-      </w:r>
     </w:p>
     <w:p/>
     <w:p/>
@@ -1161,7 +1089,6 @@
           <w:lang w:eastAsia="fr-BE"/>
         </w:rPr>
       </w:pPr>
-      <w:proofErr w:type="gramStart"/>
       <w:r>
         <w:rPr>
           <w:rFonts w:ascii="Consolas" w:eastAsia="Times New Roman" w:hAnsi="Consolas" w:cs="Times New Roman"/>
@@ -1172,7 +1099,6 @@
         </w:rPr>
         <w:t>typedef</w:t>
       </w:r>
-      <w:proofErr w:type="gramEnd"/>
       <w:r>
         <w:rPr>
           <w:rFonts w:ascii="Consolas" w:eastAsia="Times New Roman" w:hAnsi="Consolas" w:cs="Times New Roman"/>
@@ -1226,7 +1152,6 @@
         </w:rPr>
         <w:t>    </w:t>
       </w:r>
-      <w:proofErr w:type="gramStart"/>
       <w:r>
         <w:rPr>
           <w:rFonts w:ascii="Consolas" w:eastAsia="Times New Roman" w:hAnsi="Consolas" w:cs="Times New Roman"/>
@@ -1237,7 +1162,6 @@
         </w:rPr>
         <w:t>int</w:t>
       </w:r>
-      <w:proofErr w:type="gramEnd"/>
       <w:r>
         <w:rPr>
           <w:rFonts w:ascii="Consolas" w:eastAsia="Times New Roman" w:hAnsi="Consolas" w:cs="Times New Roman"/>
@@ -1341,7 +1265,6 @@
         </w:rPr>
         <w:t>    </w:t>
       </w:r>
-      <w:proofErr w:type="gramStart"/>
       <w:r>
         <w:rPr>
           <w:rFonts w:ascii="Consolas" w:eastAsia="Times New Roman" w:hAnsi="Consolas" w:cs="Times New Roman"/>
@@ -1352,7 +1275,6 @@
         </w:rPr>
         <w:t>int</w:t>
       </w:r>
-      <w:proofErr w:type="gramEnd"/>
       <w:r>
         <w:rPr>
           <w:rFonts w:ascii="Consolas" w:eastAsia="Times New Roman" w:hAnsi="Consolas" w:cs="Times New Roman"/>
@@ -1416,7 +1338,6 @@
         </w:rPr>
         <w:t>    </w:t>
       </w:r>
-      <w:proofErr w:type="gramStart"/>
       <w:r>
         <w:rPr>
           <w:rFonts w:ascii="Consolas" w:eastAsia="Times New Roman" w:hAnsi="Consolas" w:cs="Times New Roman"/>
@@ -1427,7 +1348,6 @@
         </w:rPr>
         <w:t>int</w:t>
       </w:r>
-      <w:proofErr w:type="gramEnd"/>
       <w:r>
         <w:rPr>
           <w:rFonts w:ascii="Consolas" w:eastAsia="Times New Roman" w:hAnsi="Consolas" w:cs="Times New Roman"/>
@@ -1479,29 +1399,7 @@
           <w:szCs w:val="21"/>
           <w:lang w:eastAsia="fr-BE"/>
         </w:rPr>
-        <w:t>} </w:t>
-      </w:r>
-      <w:proofErr w:type="gramStart"/>
-      <w:r>
-        <w:rPr>
-          <w:rFonts w:ascii="Consolas" w:eastAsia="Times New Roman" w:hAnsi="Consolas" w:cs="Times New Roman"/>
-          <w:color w:val="D4D4D4"/>
-          <w:sz w:val="21"/>
-          <w:szCs w:val="21"/>
-          <w:lang w:eastAsia="fr-BE"/>
-        </w:rPr>
-        <w:t>Classe;</w:t>
-      </w:r>
-      <w:proofErr w:type="gramEnd"/>
-      <w:r>
-        <w:rPr>
-          <w:rFonts w:ascii="Consolas" w:eastAsia="Times New Roman" w:hAnsi="Consolas" w:cs="Times New Roman"/>
-          <w:color w:val="D4D4D4"/>
-          <w:sz w:val="21"/>
-          <w:szCs w:val="21"/>
-          <w:lang w:eastAsia="fr-BE"/>
-        </w:rPr>
-        <w:t> </w:t>
+        <w:t>} Classe; </w:t>
       </w:r>
     </w:p>
     <w:p/>
@@ -1525,19 +1423,13 @@
           <w:numId w:val="2"/>
         </w:numPr>
       </w:pPr>
-      <w:proofErr w:type="gramStart"/>
       <w:r>
         <w:t>int</w:t>
       </w:r>
-      <w:proofErr w:type="gramEnd"/>
       <w:r>
         <w:t xml:space="preserve"> </w:t>
       </w:r>
       <w:r>
-        <w:rPr>
-          <w:b/>
-          <w:bCs/>
-        </w:rPr>
         <w:t>researchClasses</w:t>
       </w:r>
       <w:r>
@@ -1581,7 +1473,6 @@
         </w:rPr>
         <w:t xml:space="preserve">void </w:t>
       </w:r>
-      <w:proofErr w:type="gramStart"/>
       <w:r>
         <w:rPr>
           <w:b/>
@@ -1594,14 +1485,7 @@
         <w:rPr>
           <w:lang w:val="en-GB"/>
         </w:rPr>
-        <w:t>(</w:t>
-      </w:r>
-      <w:proofErr w:type="gramEnd"/>
-      <w:r>
-        <w:rPr>
-          <w:lang w:val="en-GB"/>
-        </w:rPr>
-        <w:t>int realClasses[], int estimateClasses[], int size</w:t>
+        <w:t>(int realClasses[], int estimateClasses[], int size</w:t>
       </w:r>
       <w:r>
         <w:rPr>
@@ -1621,15 +1505,7 @@
         <w:t>Permet d’afficher un tableau avec d</w:t>
       </w:r>
       <w:r>
-        <w:t>ifférentes données. (</w:t>
-      </w:r>
-      <w:proofErr w:type="gramStart"/>
-      <w:r>
-        <w:t>ex</w:t>
-      </w:r>
-      <w:proofErr w:type="gramEnd"/>
-      <w:r>
-        <w:t xml:space="preserve"> : les classes, le nombre de bonnes réponses, le pourcentage de bonnes réponses, …). </w:t>
+        <w:t xml:space="preserve">ifférentes données. (ex : les classes, le nombre de bonnes réponses, le pourcentage de bonnes réponses, …). </w:t>
       </w:r>
       <w:r>
         <w:t xml:space="preserve">La fonction bouclera sur le tableau de structures après l’avoir mis à jour avec les fonctions nécessaires. </w:t>
@@ -1656,21 +1532,7 @@
         <w:rPr>
           <w:lang w:val="en-GB"/>
         </w:rPr>
-        <w:t xml:space="preserve"> </w:t>
-      </w:r>
-      <w:proofErr w:type="gramStart"/>
-      <w:r>
-        <w:rPr>
-          <w:lang w:val="en-GB"/>
-        </w:rPr>
-        <w:t>goodAnswers(</w:t>
-      </w:r>
-      <w:proofErr w:type="gramEnd"/>
-      <w:r>
-        <w:rPr>
-          <w:lang w:val="en-GB"/>
-        </w:rPr>
-        <w:t>int realClasses[], int estimateClasses[], int size, Classe distinctClasses[], int sizeDistinctClasses)</w:t>
+        <w:t xml:space="preserve"> goodAnswers(int realClasses[], int estimateClasses[], int size, Classe distinctClasses[], int sizeDistinctClasses)</w:t>
       </w:r>
     </w:p>
     <w:p>
@@ -1699,21 +1561,7 @@
         <w:rPr>
           <w:lang w:val="en-GB"/>
         </w:rPr>
-        <w:t xml:space="preserve">double </w:t>
-      </w:r>
-      <w:proofErr w:type="gramStart"/>
-      <w:r>
-        <w:rPr>
-          <w:lang w:val="en-GB"/>
-        </w:rPr>
-        <w:t>calculatePercentage(</w:t>
-      </w:r>
-      <w:proofErr w:type="gramEnd"/>
-      <w:r>
-        <w:rPr>
-          <w:lang w:val="en-GB"/>
-        </w:rPr>
-        <w:t xml:space="preserve">int nbRep, int nbGoodAnswers) ; </w:t>
+        <w:t xml:space="preserve">double calculatePercentage(int nbRep, int nbGoodAnswers) ; </w:t>
       </w:r>
     </w:p>
     <w:p>
@@ -1738,8 +1586,6 @@
         </w:rPr>
         <w:t xml:space="preserve">void </w:t>
       </w:r>
-      <w:proofErr w:type="spellStart"/>
-      <w:proofErr w:type="gramStart"/>
       <w:r>
         <w:rPr>
           <w:b/>
@@ -1748,47 +1594,11 @@
         </w:rPr>
         <w:t>displayAccuracy</w:t>
       </w:r>
-      <w:proofErr w:type="spellEnd"/>
       <w:r>
         <w:rPr>
           <w:lang w:val="en-GB"/>
         </w:rPr>
-        <w:t>(</w:t>
-      </w:r>
-      <w:proofErr w:type="gramEnd"/>
-      <w:r>
-        <w:rPr>
-          <w:lang w:val="en-GB"/>
-        </w:rPr>
-        <w:t xml:space="preserve">int </w:t>
-      </w:r>
-      <w:proofErr w:type="spellStart"/>
-      <w:r>
-        <w:rPr>
-          <w:lang w:val="en-GB"/>
-        </w:rPr>
-        <w:t>realClasses</w:t>
-      </w:r>
-      <w:proofErr w:type="spellEnd"/>
-      <w:r>
-        <w:rPr>
-          <w:lang w:val="en-GB"/>
-        </w:rPr>
-        <w:t xml:space="preserve">[], int </w:t>
-      </w:r>
-      <w:proofErr w:type="spellStart"/>
-      <w:r>
-        <w:rPr>
-          <w:lang w:val="en-GB"/>
-        </w:rPr>
-        <w:t>estimateClasses</w:t>
-      </w:r>
-      <w:proofErr w:type="spellEnd"/>
-      <w:r>
-        <w:rPr>
-          <w:lang w:val="en-GB"/>
-        </w:rPr>
-        <w:t xml:space="preserve">[], int size); </w:t>
+        <w:t xml:space="preserve">(int realClasses[], int estimateClasses[], int size); </w:t>
       </w:r>
     </w:p>
     <w:p>
@@ -1806,26 +1616,27 @@
           <w:ilvl w:val="0"/>
           <w:numId w:val="2"/>
         </w:numPr>
+        <w:rPr>
+          <w:lang w:val="en-GB"/>
+        </w:rPr>
       </w:pPr>
       <w:r>
         <w:rPr>
           <w:lang w:val="en-GB"/>
         </w:rPr>
-        <w:t xml:space="preserve">double </w:t>
+        <w:t>double calculateAccuracy</w:t>
       </w:r>
-      <w:proofErr w:type="gramStart"/>
       <w:r>
         <w:rPr>
           <w:lang w:val="en-GB"/>
         </w:rPr>
-        <w:t>calculateAccuracy</w:t>
+        <w:t>(</w:t>
       </w:r>
       <w:r>
-        <w:t>(</w:t>
-      </w:r>
-      <w:proofErr w:type="gramEnd"/>
-      <w:r>
-        <w:t>Classe distinctClasses[], int size);</w:t>
+        <w:rPr>
+          <w:lang w:val="en-GB"/>
+        </w:rPr>
+        <w:t>int realClasses[], int estimateClasses[], int size);</w:t>
       </w:r>
     </w:p>
     <w:p>
@@ -1833,7 +1644,10 @@
         <w:t>Calcule le taux de p</w:t>
       </w:r>
       <w:r>
-        <w:t xml:space="preserve">récision du programme en calculant pour chaque classe le taux de bonnes réponses et puis en faisant la moyenne des résultats. </w:t>
+        <w:t>récision du programme</w:t>
+      </w:r>
+      <w:r>
+        <w:t>.</w:t>
       </w:r>
     </w:p>
     <w:p>
@@ -1853,7 +1667,6 @@
         </w:rPr>
         <w:t xml:space="preserve">void </w:t>
       </w:r>
-      <w:proofErr w:type="gramStart"/>
       <w:r>
         <w:rPr>
           <w:b/>
@@ -1866,20 +1679,25 @@
         <w:rPr>
           <w:lang w:val="en-GB"/>
         </w:rPr>
-        <w:t>(</w:t>
-      </w:r>
-      <w:proofErr w:type="gramEnd"/>
-      <w:r>
-        <w:rPr>
-          <w:lang w:val="en-GB"/>
-        </w:rPr>
-        <w:t>int realClasses[], i</w:t>
+        <w:t>(int realClasses[], i</w:t>
       </w:r>
       <w:r>
         <w:rPr>
           <w:lang w:val="en-GB"/>
         </w:rPr>
-        <w:t xml:space="preserve">nt estimateClasses[]); </w:t>
+        <w:t>nt estimateClasses[]</w:t>
+      </w:r>
+      <w:r>
+        <w:rPr>
+          <w:lang w:val="en-GB"/>
+        </w:rPr>
+        <w:t>, int size</w:t>
+      </w:r>
+      <w:r>
+        <w:rPr>
+          <w:lang w:val="en-GB"/>
+        </w:rPr>
+        <w:t xml:space="preserve">); </w:t>
       </w:r>
     </w:p>
     <w:p>
@@ -1898,24 +1716,17 @@
           <w:numId w:val="2"/>
         </w:numPr>
       </w:pPr>
-      <w:proofErr w:type="spellStart"/>
-      <w:proofErr w:type="gramStart"/>
       <w:r>
         <w:t>int</w:t>
       </w:r>
-      <w:proofErr w:type="spellEnd"/>
-      <w:proofErr w:type="gramEnd"/>
       <w:r>
-        <w:t xml:space="preserve"> </w:t>
-      </w:r>
-      <w:proofErr w:type="spellStart"/>
-      <w:r>
-        <w:t>rescale</w:t>
+        <w:t xml:space="preserve"> rescale</w:t>
       </w:r>
       <w:r>
         <w:t>BarChart</w:t>
       </w:r>
-      <w:proofErr w:type="spellEnd"/>
+      <w:bookmarkStart w:id="0" w:name="_GoBack"/>
+      <w:bookmarkEnd w:id="0"/>
       <w:r>
         <w:t xml:space="preserve"> </w:t>
       </w:r>
@@ -1925,30 +1736,15 @@
       <w:r>
         <w:t xml:space="preserve">Classe </w:t>
       </w:r>
-      <w:proofErr w:type="spellStart"/>
       <w:r>
-        <w:t>distinctClasses</w:t>
-      </w:r>
-      <w:proofErr w:type="spellEnd"/>
-      <w:r>
-        <w:t>[]</w:t>
+        <w:t>distinctClasses[]</w:t>
       </w:r>
       <w:r>
         <w:t>,</w:t>
       </w:r>
-      <w:proofErr w:type="spellStart"/>
       <w:r>
-        <w:t>int</w:t>
+        <w:t>int sizeDistinctClasses</w:t>
       </w:r>
-      <w:proofErr w:type="spellEnd"/>
-      <w:r>
-        <w:t xml:space="preserve"> </w:t>
-      </w:r>
-      <w:proofErr w:type="spellStart"/>
-      <w:r>
-        <w:t>sizeDistinctClasses</w:t>
-      </w:r>
-      <w:proofErr w:type="spellEnd"/>
       <w:r>
         <w:t xml:space="preserve">) ; </w:t>
       </w:r>
@@ -2036,7 +1832,6 @@
                 <w:bCs w:val="0"/>
               </w:rPr>
             </w:pPr>
-            <w:proofErr w:type="gramStart"/>
             <w:r>
               <w:rPr>
                 <w:b w:val="0"/>
@@ -2044,7 +1839,6 @@
               </w:rPr>
               <w:t>displayResultsForEachClasses</w:t>
             </w:r>
-            <w:proofErr w:type="gramEnd"/>
           </w:p>
         </w:tc>
         <w:tc>
@@ -2055,11 +1849,9 @@
             <w:pPr>
               <w:cnfStyle w:val="000000000000" w:firstRow="0" w:lastRow="0" w:firstColumn="0" w:lastColumn="0" w:oddVBand="0" w:evenVBand="0" w:oddHBand="0" w:evenHBand="0" w:firstRowFirstColumn="0" w:firstRowLastColumn="0" w:lastRowFirstColumn="0" w:lastRowLastColumn="0"/>
             </w:pPr>
-            <w:proofErr w:type="gramStart"/>
             <w:r>
               <w:t>researchClasses</w:t>
             </w:r>
-            <w:proofErr w:type="gramEnd"/>
           </w:p>
         </w:tc>
       </w:tr>
@@ -2076,8 +1868,6 @@
                 <w:bCs w:val="0"/>
               </w:rPr>
             </w:pPr>
-            <w:proofErr w:type="spellStart"/>
-            <w:proofErr w:type="gramStart"/>
             <w:r>
               <w:rPr>
                 <w:b w:val="0"/>
@@ -2085,8 +1875,6 @@
               </w:rPr>
               <w:t>goodAnswers</w:t>
             </w:r>
-            <w:proofErr w:type="spellEnd"/>
-            <w:proofErr w:type="gramEnd"/>
           </w:p>
         </w:tc>
         <w:tc>
@@ -2097,13 +1885,9 @@
             <w:pPr>
               <w:cnfStyle w:val="000000000000" w:firstRow="0" w:lastRow="0" w:firstColumn="0" w:lastColumn="0" w:oddVBand="0" w:evenVBand="0" w:oddHBand="0" w:evenHBand="0" w:firstRowFirstColumn="0" w:firstRowLastColumn="0" w:lastRowFirstColumn="0" w:lastRowLastColumn="0"/>
             </w:pPr>
-            <w:proofErr w:type="spellStart"/>
-            <w:proofErr w:type="gramStart"/>
             <w:r>
               <w:t>displayBarChart</w:t>
             </w:r>
-            <w:proofErr w:type="spellEnd"/>
-            <w:proofErr w:type="gramEnd"/>
           </w:p>
         </w:tc>
       </w:tr>
@@ -2120,7 +1904,6 @@
                 <w:bCs w:val="0"/>
               </w:rPr>
             </w:pPr>
-            <w:proofErr w:type="gramStart"/>
             <w:r>
               <w:rPr>
                 <w:b w:val="0"/>
@@ -2128,7 +1911,6 @@
               </w:rPr>
               <w:t>calculatePercentage</w:t>
             </w:r>
-            <w:proofErr w:type="gramEnd"/>
           </w:p>
         </w:tc>
         <w:tc>
@@ -2139,16 +1921,12 @@
             <w:pPr>
               <w:cnfStyle w:val="000000000000" w:firstRow="0" w:lastRow="0" w:firstColumn="0" w:lastColumn="0" w:oddVBand="0" w:evenVBand="0" w:oddHBand="0" w:evenHBand="0" w:firstRowFirstColumn="0" w:firstRowLastColumn="0" w:lastRowFirstColumn="0" w:lastRowLastColumn="0"/>
             </w:pPr>
-            <w:proofErr w:type="spellStart"/>
-            <w:proofErr w:type="gramStart"/>
             <w:r>
               <w:t>rescale</w:t>
             </w:r>
             <w:r>
               <w:t>BarChart</w:t>
             </w:r>
-            <w:proofErr w:type="spellEnd"/>
-            <w:proofErr w:type="gramEnd"/>
           </w:p>
         </w:tc>
       </w:tr>
@@ -2165,7 +1943,6 @@
                 <w:bCs w:val="0"/>
               </w:rPr>
             </w:pPr>
-            <w:proofErr w:type="gramStart"/>
             <w:r>
               <w:rPr>
                 <w:b w:val="0"/>
@@ -2173,7 +1950,6 @@
               </w:rPr>
               <w:t>calculateAccuracy</w:t>
             </w:r>
-            <w:proofErr w:type="gramEnd"/>
           </w:p>
         </w:tc>
         <w:tc>
@@ -2250,7 +2026,6 @@
                 <w:bCs w:val="0"/>
               </w:rPr>
             </w:pPr>
-            <w:proofErr w:type="gramStart"/>
             <w:r>
               <w:rPr>
                 <w:b w:val="0"/>
@@ -2258,7 +2033,6 @@
               </w:rPr>
               <w:t>researchClasses</w:t>
             </w:r>
-            <w:proofErr w:type="gramEnd"/>
           </w:p>
         </w:tc>
         <w:tc>
@@ -2269,11 +2043,9 @@
             <w:pPr>
               <w:cnfStyle w:val="000000000000" w:firstRow="0" w:lastRow="0" w:firstColumn="0" w:lastColumn="0" w:oddVBand="0" w:evenVBand="0" w:oddHBand="0" w:evenHBand="0" w:firstRowFirstColumn="0" w:firstRowLastColumn="0" w:lastRowFirstColumn="0" w:lastRowLastColumn="0"/>
             </w:pPr>
-            <w:proofErr w:type="gramStart"/>
             <w:r>
               <w:t>displayResultsForEachClasses</w:t>
             </w:r>
-            <w:proofErr w:type="gramEnd"/>
           </w:p>
         </w:tc>
       </w:tr>
@@ -2290,8 +2062,6 @@
                 <w:bCs w:val="0"/>
               </w:rPr>
             </w:pPr>
-            <w:proofErr w:type="spellStart"/>
-            <w:proofErr w:type="gramStart"/>
             <w:r>
               <w:rPr>
                 <w:b w:val="0"/>
@@ -2299,8 +2069,6 @@
               </w:rPr>
               <w:t>displayBarChart</w:t>
             </w:r>
-            <w:proofErr w:type="spellEnd"/>
-            <w:proofErr w:type="gramEnd"/>
           </w:p>
         </w:tc>
         <w:tc>
@@ -2311,11 +2079,9 @@
             <w:pPr>
               <w:cnfStyle w:val="000000000000" w:firstRow="0" w:lastRow="0" w:firstColumn="0" w:lastColumn="0" w:oddVBand="0" w:evenVBand="0" w:oddHBand="0" w:evenHBand="0" w:firstRowFirstColumn="0" w:firstRowLastColumn="0" w:lastRowFirstColumn="0" w:lastRowLastColumn="0"/>
             </w:pPr>
-            <w:proofErr w:type="gramStart"/>
             <w:r>
               <w:t>goodAnswers</w:t>
             </w:r>
-            <w:proofErr w:type="gramEnd"/>
           </w:p>
         </w:tc>
       </w:tr>
@@ -2332,8 +2098,6 @@
                 <w:bCs w:val="0"/>
               </w:rPr>
             </w:pPr>
-            <w:proofErr w:type="spellStart"/>
-            <w:proofErr w:type="gramStart"/>
             <w:r>
               <w:rPr>
                 <w:b w:val="0"/>
@@ -2348,8 +2112,6 @@
               </w:rPr>
               <w:t>BarChart</w:t>
             </w:r>
-            <w:proofErr w:type="spellEnd"/>
-            <w:proofErr w:type="gramEnd"/>
           </w:p>
         </w:tc>
         <w:tc>
@@ -2360,11 +2122,9 @@
             <w:pPr>
               <w:cnfStyle w:val="000000000000" w:firstRow="0" w:lastRow="0" w:firstColumn="0" w:lastColumn="0" w:oddVBand="0" w:evenVBand="0" w:oddHBand="0" w:evenHBand="0" w:firstRowFirstColumn="0" w:firstRowLastColumn="0" w:lastRowFirstColumn="0" w:lastRowLastColumn="0"/>
             </w:pPr>
-            <w:proofErr w:type="gramStart"/>
             <w:r>
               <w:t>calculatePercentage</w:t>
             </w:r>
-            <w:proofErr w:type="gramEnd"/>
           </w:p>
         </w:tc>
       </w:tr>
@@ -2391,19 +2151,14 @@
             <w:pPr>
               <w:cnfStyle w:val="000000000000" w:firstRow="0" w:lastRow="0" w:firstColumn="0" w:lastColumn="0" w:oddVBand="0" w:evenVBand="0" w:oddHBand="0" w:evenHBand="0" w:firstRowFirstColumn="0" w:firstRowLastColumn="0" w:lastRowFirstColumn="0" w:lastRowLastColumn="0"/>
             </w:pPr>
-            <w:proofErr w:type="gramStart"/>
             <w:r>
               <w:t>calculateAccuracy</w:t>
             </w:r>
-            <w:proofErr w:type="gramEnd"/>
           </w:p>
         </w:tc>
       </w:tr>
     </w:tbl>
-    <w:p>
-      <w:bookmarkStart w:id="0" w:name="_GoBack"/>
-      <w:bookmarkEnd w:id="0"/>
-    </w:p>
+    <w:p/>
     <w:sectPr>
       <w:headerReference w:type="first" r:id="rId57"/>
       <w:pgSz w:w="11906" w:h="16838"/>
@@ -3079,7 +2834,7 @@
       </w:pPr>
     </w:pPrDefault>
   </w:docDefaults>
-  <w:latentStyles w:defLockedState="0" w:defUIPriority="99" w:defSemiHidden="0" w:defUnhideWhenUsed="0" w:defQFormat="0" w:count="377">
+  <w:latentStyles w:defLockedState="0" w:defUIPriority="99" w:defSemiHidden="0" w:defUnhideWhenUsed="0" w:defQFormat="0" w:count="376">
     <w:lsdException w:name="Normal" w:uiPriority="0" w:qFormat="1"/>
     <w:lsdException w:name="heading 1" w:uiPriority="9" w:qFormat="1"/>
     <w:lsdException w:name="heading 2" w:semiHidden="1" w:uiPriority="9" w:unhideWhenUsed="1" w:qFormat="1"/>
@@ -3185,6 +2940,7 @@
     <w:lsdException w:name="HTML Sample" w:semiHidden="1" w:unhideWhenUsed="1"/>
     <w:lsdException w:name="HTML Typewriter" w:semiHidden="1" w:unhideWhenUsed="1"/>
     <w:lsdException w:name="HTML Variable" w:semiHidden="1" w:unhideWhenUsed="1"/>
+    <w:lsdException w:name="Normal Table" w:semiHidden="1" w:unhideWhenUsed="1"/>
     <w:lsdException w:name="annotation subject" w:semiHidden="1" w:unhideWhenUsed="1"/>
     <w:lsdException w:name="No List" w:semiHidden="1" w:unhideWhenUsed="1"/>
     <w:lsdException w:name="Outline List 1" w:semiHidden="1" w:unhideWhenUsed="1"/>
@@ -3231,8 +2987,10 @@
     <w:lsdException w:name="Table Subtle 2" w:semiHidden="1" w:unhideWhenUsed="1"/>
     <w:lsdException w:name="Table Web 1" w:semiHidden="1" w:unhideWhenUsed="1"/>
     <w:lsdException w:name="Table Web 2" w:semiHidden="1" w:unhideWhenUsed="1"/>
+    <w:lsdException w:name="Table Web 3" w:semiHidden="1" w:unhideWhenUsed="1"/>
     <w:lsdException w:name="Balloon Text" w:semiHidden="1" w:unhideWhenUsed="1"/>
     <w:lsdException w:name="Table Grid" w:uiPriority="39"/>
+    <w:lsdException w:name="Table Theme" w:semiHidden="1" w:unhideWhenUsed="1"/>
     <w:lsdException w:name="Placeholder Text" w:semiHidden="1"/>
     <w:lsdException w:name="No Spacing" w:uiPriority="1" w:qFormat="1"/>
     <w:lsdException w:name="Light Shading" w:uiPriority="60"/>
@@ -3453,7 +3211,6 @@
     <w:lsdException w:name="Hashtag" w:semiHidden="1" w:unhideWhenUsed="1"/>
     <w:lsdException w:name="Unresolved Mention" w:semiHidden="1" w:unhideWhenUsed="1"/>
     <w:lsdException w:name="Smart Link" w:semiHidden="1" w:unhideWhenUsed="1"/>
-    <w:lsdException w:name="Smart Link Error" w:semiHidden="1" w:unhideWhenUsed="1"/>
   </w:latentStyles>
   <w:style w:type="paragraph" w:default="1" w:styleId="Normal">
     <w:name w:val="Normal"/>

</xml_diff>